<commit_message>
add floodfill at Lab4
</commit_message>
<xml_diff>
--- a/lab_work/Lab3/ЛР4.docx
+++ b/lab_work/Lab3/ЛР4.docx
@@ -1501,7 +1501,11 @@
         </w:rPr>
       </w:pPr>
       <w:r>
-        <w:rPr/>
+        <w:rPr>
+          <w:rFonts w:cs="Times New Roman" w:ascii="Times New Roman" w:hAnsi="Times New Roman"/>
+          <w:sz w:val="28"/>
+          <w:szCs w:val="28"/>
+        </w:rPr>
       </w:r>
     </w:p>
     <w:p>
@@ -1514,7 +1518,11 @@
         </w:rPr>
       </w:pPr>
       <w:r>
-        <w:rPr/>
+        <w:rPr>
+          <w:rFonts w:cs="Times New Roman" w:ascii="Times New Roman" w:hAnsi="Times New Roman"/>
+          <w:sz w:val="28"/>
+          <w:szCs w:val="28"/>
+        </w:rPr>
       </w:r>
     </w:p>
     <w:p>
@@ -1527,7 +1535,11 @@
         </w:rPr>
       </w:pPr>
       <w:r>
-        <w:rPr/>
+        <w:rPr>
+          <w:rFonts w:cs="Times New Roman" w:ascii="Times New Roman" w:hAnsi="Times New Roman"/>
+          <w:sz w:val="28"/>
+          <w:szCs w:val="28"/>
+        </w:rPr>
       </w:r>
     </w:p>
     <w:p>
@@ -1540,7 +1552,11 @@
         </w:rPr>
       </w:pPr>
       <w:r>
-        <w:rPr/>
+        <w:rPr>
+          <w:rFonts w:cs="Times New Roman" w:ascii="Times New Roman" w:hAnsi="Times New Roman"/>
+          <w:sz w:val="28"/>
+          <w:szCs w:val="28"/>
+        </w:rPr>
       </w:r>
     </w:p>
     <w:p>
@@ -1553,7 +1569,11 @@
         </w:rPr>
       </w:pPr>
       <w:r>
-        <w:rPr/>
+        <w:rPr>
+          <w:rFonts w:cs="Times New Roman" w:ascii="Times New Roman" w:hAnsi="Times New Roman"/>
+          <w:sz w:val="28"/>
+          <w:szCs w:val="28"/>
+        </w:rPr>
       </w:r>
     </w:p>
     <w:p>
@@ -1566,7 +1586,11 @@
         </w:rPr>
       </w:pPr>
       <w:r>
-        <w:rPr/>
+        <w:rPr>
+          <w:rFonts w:cs="Times New Roman" w:ascii="Times New Roman" w:hAnsi="Times New Roman"/>
+          <w:sz w:val="28"/>
+          <w:szCs w:val="28"/>
+        </w:rPr>
       </w:r>
     </w:p>
     <w:p>
@@ -1579,7 +1603,11 @@
         </w:rPr>
       </w:pPr>
       <w:r>
-        <w:rPr/>
+        <w:rPr>
+          <w:rFonts w:cs="Times New Roman" w:ascii="Times New Roman" w:hAnsi="Times New Roman"/>
+          <w:sz w:val="28"/>
+          <w:szCs w:val="28"/>
+        </w:rPr>
       </w:r>
     </w:p>
     <w:p>
@@ -3458,23 +3486,12 @@
           <w:color w:val="000000"/>
           <w:sz w:val="24"/>
         </w:rPr>
-        <w:t>My_grafcs.</w:t>
-      </w:r>
-      <w:r>
-        <w:rPr>
-          <w:rFonts w:ascii="JetBrains Mono" w:hAnsi="JetBrains Mono"/>
-          <w:b w:val="false"/>
-          <w:i w:val="false"/>
-          <w:color w:val="000000"/>
-          <w:sz w:val="24"/>
-        </w:rPr>
-        <w:t>h:</w:t>
+        <w:t>My_grafcs.h:</w:t>
       </w:r>
     </w:p>
     <w:p>
       <w:pPr>
         <w:pStyle w:val="Normal"/>
-        <w:pBdr/>
         <w:shd w:fill="1E1F22"/>
         <w:rPr>
           <w:rFonts w:ascii="JetBrains Mono" w:hAnsi="JetBrains Mono"/>
@@ -5798,7 +5815,10 @@
       </w:pPr>
       <w:r>
         <w:rPr>
-          <w:color w:val="000000"/>
+          <w:rFonts w:ascii="JetBrains Mono" w:hAnsi="JetBrains Mono"/>
+          <w:b w:val="false"/>
+          <w:i w:val="false"/>
+          <w:sz w:val="24"/>
         </w:rPr>
       </w:r>
     </w:p>
@@ -5816,7 +5836,10 @@
       </w:pPr>
       <w:r>
         <w:rPr>
-          <w:color w:val="000000"/>
+          <w:rFonts w:ascii="JetBrains Mono" w:hAnsi="JetBrains Mono"/>
+          <w:b w:val="false"/>
+          <w:i w:val="false"/>
+          <w:sz w:val="24"/>
         </w:rPr>
       </w:r>
     </w:p>
@@ -5834,7 +5857,10 @@
       </w:pPr>
       <w:r>
         <w:rPr>
-          <w:color w:val="000000"/>
+          <w:rFonts w:ascii="JetBrains Mono" w:hAnsi="JetBrains Mono"/>
+          <w:b w:val="false"/>
+          <w:i w:val="false"/>
+          <w:sz w:val="24"/>
         </w:rPr>
       </w:r>
     </w:p>
@@ -5852,7 +5878,14 @@
         </w:rPr>
       </w:pPr>
       <w:r>
-        <w:rPr/>
+        <w:rPr>
+          <w:rFonts w:eastAsia="Calibri" w:cs="Cascadia Mono" w:eastAsiaTheme="minorHAnsi" w:ascii="Cascadia Mono" w:hAnsi="Cascadia Mono"/>
+          <w:color w:val="000000"/>
+          <w:sz w:val="19"/>
+          <w:szCs w:val="19"/>
+          <w:highlight w:val="white"/>
+          <w:lang w:val="en-US" w:eastAsia="en-US"/>
+        </w:rPr>
       </w:r>
     </w:p>
     <w:p>
@@ -5888,14 +5921,16 @@
       </w:pPr>
       <w:r>
         <w:rPr>
-          <w:color w:val="000000"/>
+          <w:rFonts w:ascii="JetBrains Mono" w:hAnsi="JetBrains Mono"/>
+          <w:b w:val="false"/>
+          <w:i w:val="false"/>
+          <w:sz w:val="24"/>
         </w:rPr>
       </w:r>
     </w:p>
     <w:p>
       <w:pPr>
         <w:pStyle w:val="Normal"/>
-        <w:pBdr/>
         <w:shd w:fill="1E1F22"/>
         <w:rPr>
           <w:rFonts w:ascii="JetBrains Mono" w:hAnsi="JetBrains Mono"/>
@@ -14697,9 +14732,7 @@
         </w:rPr>
       </w:pPr>
       <w:r>
-        <w:rPr>
-          <w:color w:val="000000"/>
-        </w:rPr>
+        <w:rPr/>
         <w:drawing>
           <wp:inline distT="0" distB="0" distL="0" distR="0">
             <wp:extent cx="3962400" cy="5676900"/>

</xml_diff>